<commit_message>
modied text of third file
</commit_message>
<xml_diff>
--- a/third_file.docx
+++ b/third_file.docx
@@ -14,33 +14,17 @@
         </w:rPr>
         <w:t xml:space="preserve">My </w:t>
       </w:r>
-      <w:proofErr w:type="spellStart"/>
       <w:r>
         <w:rPr>
           <w:lang w:val="sv-SE"/>
         </w:rPr>
-        <w:t>third</w:t>
+        <w:t xml:space="preserve">third file </w:t>
       </w:r>
-      <w:proofErr w:type="spellEnd"/>
       <w:r>
         <w:rPr>
           <w:lang w:val="sv-SE"/>
         </w:rPr>
-        <w:t xml:space="preserve"> </w:t>
-      </w:r>
-      <w:proofErr w:type="spellStart"/>
-      <w:r>
-        <w:rPr>
-          <w:lang w:val="sv-SE"/>
-        </w:rPr>
-        <w:t>file</w:t>
-      </w:r>
-      <w:proofErr w:type="spellEnd"/>
-      <w:r>
-        <w:rPr>
-          <w:lang w:val="sv-SE"/>
-        </w:rPr>
-        <w:t xml:space="preserve"> </w:t>
+        <w:t>daffafa</w:t>
       </w:r>
       <w:bookmarkStart w:id="0" w:name="_GoBack"/>
       <w:bookmarkEnd w:id="0"/>

</xml_diff>